<commit_message>
fixed 2 5 7
</commit_message>
<xml_diff>
--- a/lab3/19vv3KostinDenisLab3.docx
+++ b/lab3/19vv3KostinDenisLab3.docx
@@ -157,6 +157,77 @@
           <w:lang w:eastAsia="ru-RU"/>
         </w:rPr>
       </w:pPr>
+    </w:p>
+    <w:p>
+      <w:pPr>
+        <w:pStyle w:val="a3"/>
+        <w:numPr>
+          <w:ilvl w:val="0"/>
+          <w:numId w:val="1"/>
+        </w:numPr>
+        <w:rPr>
+          <w:sz w:val="24"/>
+          <w:lang w:eastAsia="ru-RU"/>
+        </w:rPr>
+      </w:pPr>
+      <w:r>
+        <w:rPr>
+          <w:sz w:val="24"/>
+          <w:lang w:eastAsia="ru-RU"/>
+        </w:rPr>
+        <w:t xml:space="preserve">Выполните поиск организации по </w:t>
+      </w:r>
+      <w:r>
+        <w:rPr>
+          <w:sz w:val="24"/>
+          <w:lang w:val="en-US" w:eastAsia="ru-RU"/>
+        </w:rPr>
+        <w:t>id</w:t>
+      </w:r>
+      <w:r>
+        <w:rPr>
+          <w:sz w:val="24"/>
+          <w:lang w:eastAsia="ru-RU"/>
+        </w:rPr>
+        <w:t xml:space="preserve"> </w:t>
+      </w:r>
+      <w:r>
+        <w:rPr>
+          <w:sz w:val="24"/>
+          <w:lang w:eastAsia="ru-RU"/>
+        </w:rPr>
+        <w:t xml:space="preserve">с помощью </w:t>
+      </w:r>
+      <w:r>
+        <w:rPr>
+          <w:sz w:val="24"/>
+          <w:lang w:val="en-US" w:eastAsia="ru-RU"/>
+        </w:rPr>
+        <w:t>REST-</w:t>
+      </w:r>
+      <w:r>
+        <w:rPr>
+          <w:sz w:val="24"/>
+          <w:lang w:eastAsia="ru-RU"/>
+        </w:rPr>
+        <w:t xml:space="preserve">запроса в </w:t>
+      </w:r>
+      <w:r>
+        <w:rPr>
+          <w:sz w:val="24"/>
+          <w:lang w:val="en-US" w:eastAsia="ru-RU"/>
+        </w:rPr>
+        <w:t>Insomnia.</w:t>
+      </w:r>
+    </w:p>
+    <w:p>
+      <w:pPr>
+        <w:pStyle w:val="a3"/>
+        <w:rPr>
+          <w:sz w:val="24"/>
+          <w:lang w:eastAsia="ru-RU"/>
+        </w:rPr>
+      </w:pPr>
       <w:r>
         <w:rPr>
           <w:noProof/>
@@ -164,10 +235,10 @@
         </w:rPr>
         <w:lastRenderedPageBreak/>
         <w:drawing>
-          <wp:inline distT="0" distB="0" distL="0" distR="0" wp14:anchorId="71C4923E" wp14:editId="72EB7C69">
-            <wp:extent cx="6778532" cy="4206240"/>
-            <wp:effectExtent l="0" t="0" r="3810" b="3810"/>
-            <wp:docPr id="2" name="Рисунок 2"/>
+          <wp:inline distT="0" distB="0" distL="0" distR="0" wp14:anchorId="51C5A967" wp14:editId="64DF9350">
+            <wp:extent cx="9251950" cy="1677035"/>
+            <wp:effectExtent l="0" t="0" r="6350" b="0"/>
+            <wp:docPr id="13" name="Рисунок 13"/>
             <wp:cNvGraphicFramePr>
               <a:graphicFrameLocks xmlns:a="http://schemas.openxmlformats.org/drawingml/2006/main" noChangeAspect="1"/>
             </wp:cNvGraphicFramePr>
@@ -187,7 +258,7 @@
                   <pic:spPr>
                     <a:xfrm>
                       <a:off x="0" y="0"/>
-                      <a:ext cx="6832343" cy="4239631"/>
+                      <a:ext cx="9251950" cy="1677035"/>
                     </a:xfrm>
                     <a:prstGeom prst="rect">
                       <a:avLst/>
@@ -202,65 +273,11 @@
     </w:p>
     <w:p>
       <w:pPr>
-        <w:pStyle w:val="a3"/>
-        <w:numPr>
-          <w:ilvl w:val="0"/>
-          <w:numId w:val="1"/>
-        </w:numPr>
-        <w:rPr>
-          <w:sz w:val="24"/>
-          <w:lang w:eastAsia="ru-RU"/>
-        </w:rPr>
-      </w:pPr>
-      <w:r>
-        <w:rPr>
-          <w:sz w:val="24"/>
-          <w:lang w:eastAsia="ru-RU"/>
-        </w:rPr>
-        <w:t xml:space="preserve">Выполните поиск организации по </w:t>
-      </w:r>
-      <w:r>
-        <w:rPr>
-          <w:sz w:val="24"/>
-          <w:lang w:val="en-US" w:eastAsia="ru-RU"/>
-        </w:rPr>
-        <w:t>id</w:t>
-      </w:r>
-      <w:r>
-        <w:rPr>
-          <w:sz w:val="24"/>
-          <w:lang w:eastAsia="ru-RU"/>
-        </w:rPr>
-        <w:t xml:space="preserve"> </w:t>
-      </w:r>
-      <w:r>
-        <w:rPr>
-          <w:sz w:val="24"/>
-          <w:lang w:eastAsia="ru-RU"/>
-        </w:rPr>
-        <w:t xml:space="preserve">с помощью </w:t>
-      </w:r>
-      <w:r>
-        <w:rPr>
-          <w:sz w:val="24"/>
-          <w:lang w:val="en-US" w:eastAsia="ru-RU"/>
-        </w:rPr>
-        <w:t>REST-</w:t>
-      </w:r>
-      <w:r>
-        <w:rPr>
-          <w:sz w:val="24"/>
-          <w:lang w:eastAsia="ru-RU"/>
-        </w:rPr>
-        <w:t xml:space="preserve">запроса в </w:t>
-      </w:r>
-      <w:r>
-        <w:rPr>
-          <w:sz w:val="24"/>
-          <w:lang w:val="en-US" w:eastAsia="ru-RU"/>
-        </w:rPr>
-        <w:t>Insomnia.</w:t>
-      </w:r>
+        <w:rPr>
+          <w:sz w:val="24"/>
+          <w:lang w:eastAsia="ru-RU"/>
+        </w:rPr>
+      </w:pPr>
     </w:p>
     <w:p>
       <w:pPr>
@@ -486,40 +503,6 @@
     </w:p>
     <w:p>
       <w:pPr>
-        <w:pStyle w:val="a3"/>
-        <w:numPr>
-          <w:ilvl w:val="0"/>
-          <w:numId w:val="1"/>
-        </w:numPr>
-        <w:rPr>
-          <w:sz w:val="24"/>
-          <w:lang w:eastAsia="ru-RU"/>
-        </w:rPr>
-      </w:pPr>
-      <w:r>
-        <w:rPr>
-          <w:sz w:val="24"/>
-          <w:lang w:eastAsia="ru-RU"/>
-        </w:rPr>
-        <w:t xml:space="preserve">Создайте администратора для вашей организации, используя метод </w:t>
-      </w:r>
-      <w:r>
-        <w:rPr>
-          <w:sz w:val="24"/>
-          <w:lang w:eastAsia="ru-RU"/>
-        </w:rPr>
-        <w:t>создания пользователя</w:t>
-      </w:r>
-      <w:r>
-        <w:rPr>
-          <w:sz w:val="24"/>
-          <w:lang w:eastAsia="ru-RU"/>
-        </w:rPr>
-        <w:t xml:space="preserve">. </w:t>
-      </w:r>
-    </w:p>
-    <w:p>
-      <w:pPr>
         <w:rPr>
           <w:sz w:val="24"/>
           <w:lang w:eastAsia="ru-RU"/>
@@ -530,12 +513,11 @@
           <w:noProof/>
           <w:lang w:eastAsia="ru-RU"/>
         </w:rPr>
-        <w:lastRenderedPageBreak/>
         <w:drawing>
-          <wp:inline distT="0" distB="0" distL="0" distR="0" wp14:anchorId="61604C4E" wp14:editId="458BC3D6">
-            <wp:extent cx="7943850" cy="2047875"/>
-            <wp:effectExtent l="0" t="0" r="0" b="9525"/>
-            <wp:docPr id="6" name="Рисунок 6"/>
+          <wp:inline distT="0" distB="0" distL="0" distR="0" wp14:anchorId="467A0470" wp14:editId="35E760FA">
+            <wp:extent cx="9251950" cy="1826895"/>
+            <wp:effectExtent l="0" t="0" r="6350" b="1905"/>
+            <wp:docPr id="14" name="Рисунок 14"/>
             <wp:cNvGraphicFramePr>
               <a:graphicFrameLocks xmlns:a="http://schemas.openxmlformats.org/drawingml/2006/main" noChangeAspect="1"/>
             </wp:cNvGraphicFramePr>
@@ -555,7 +537,7 @@
                   <pic:spPr>
                     <a:xfrm>
                       <a:off x="0" y="0"/>
-                      <a:ext cx="7943850" cy="2047875"/>
+                      <a:ext cx="9251950" cy="1826895"/>
                     </a:xfrm>
                     <a:prstGeom prst="rect">
                       <a:avLst/>
@@ -585,7 +567,22 @@
           <w:sz w:val="24"/>
           <w:lang w:eastAsia="ru-RU"/>
         </w:rPr>
-        <w:t>Проверьте наличие нового пользователя в соответствующей таблице БД.</w:t>
+        <w:lastRenderedPageBreak/>
+        <w:t xml:space="preserve">Создайте администратора для вашей организации, используя метод </w:t>
+      </w:r>
+      <w:r>
+        <w:rPr>
+          <w:sz w:val="24"/>
+          <w:lang w:eastAsia="ru-RU"/>
+        </w:rPr>
+        <w:t>создания пользователя</w:t>
+      </w:r>
+      <w:r>
+        <w:rPr>
+          <w:sz w:val="24"/>
+          <w:lang w:eastAsia="ru-RU"/>
+        </w:rPr>
+        <w:t xml:space="preserve">. </w:t>
       </w:r>
     </w:p>
     <w:p>
@@ -601,10 +598,10 @@
           <w:lang w:eastAsia="ru-RU"/>
         </w:rPr>
         <w:drawing>
-          <wp:inline distT="0" distB="0" distL="0" distR="0" wp14:anchorId="792CBF37" wp14:editId="6AC73747">
-            <wp:extent cx="9251950" cy="281305"/>
-            <wp:effectExtent l="0" t="0" r="6350" b="4445"/>
-            <wp:docPr id="7" name="Рисунок 7"/>
+          <wp:inline distT="0" distB="0" distL="0" distR="0" wp14:anchorId="23684D5D" wp14:editId="56F19C13">
+            <wp:extent cx="8382000" cy="2752725"/>
+            <wp:effectExtent l="0" t="0" r="0" b="9525"/>
+            <wp:docPr id="16" name="Рисунок 16"/>
             <wp:cNvGraphicFramePr>
               <a:graphicFrameLocks xmlns:a="http://schemas.openxmlformats.org/drawingml/2006/main" noChangeAspect="1"/>
             </wp:cNvGraphicFramePr>
@@ -624,7 +621,7 @@
                   <pic:spPr>
                     <a:xfrm>
                       <a:off x="0" y="0"/>
-                      <a:ext cx="9251950" cy="281305"/>
+                      <a:ext cx="8382000" cy="2752725"/>
                     </a:xfrm>
                     <a:prstGeom prst="rect">
                       <a:avLst/>
@@ -654,21 +651,7 @@
           <w:sz w:val="24"/>
           <w:lang w:eastAsia="ru-RU"/>
         </w:rPr>
-        <w:t xml:space="preserve">Выполните метод </w:t>
-      </w:r>
-      <w:r>
-        <w:rPr>
-          <w:sz w:val="24"/>
-          <w:lang w:eastAsia="ru-RU"/>
-        </w:rPr>
-        <w:t>получения списка пользователей организации(департамента)</w:t>
-      </w:r>
-      <w:r>
-        <w:rPr>
-          <w:sz w:val="24"/>
-          <w:lang w:eastAsia="ru-RU"/>
-        </w:rPr>
-        <w:t xml:space="preserve"> для вашей организации. Убедитесь в наличии в списке вашего пользователя.</w:t>
+        <w:t>Проверьте наличие нового пользователя в соответствующей таблице БД.</w:t>
       </w:r>
     </w:p>
     <w:p>
@@ -683,12 +666,11 @@
           <w:noProof/>
           <w:lang w:eastAsia="ru-RU"/>
         </w:rPr>
-        <w:lastRenderedPageBreak/>
         <w:drawing>
-          <wp:inline distT="0" distB="0" distL="0" distR="0" wp14:anchorId="410A4E1C" wp14:editId="40A2C5CA">
-            <wp:extent cx="9251950" cy="3363595"/>
-            <wp:effectExtent l="0" t="0" r="6350" b="8255"/>
-            <wp:docPr id="8" name="Рисунок 8"/>
+          <wp:inline distT="0" distB="0" distL="0" distR="0" wp14:anchorId="07D0DE6A" wp14:editId="75EB918C">
+            <wp:extent cx="9251950" cy="2033905"/>
+            <wp:effectExtent l="0" t="0" r="6350" b="4445"/>
+            <wp:docPr id="15" name="Рисунок 15"/>
             <wp:cNvGraphicFramePr>
               <a:graphicFrameLocks xmlns:a="http://schemas.openxmlformats.org/drawingml/2006/main" noChangeAspect="1"/>
             </wp:cNvGraphicFramePr>
@@ -708,7 +690,7 @@
                   <pic:spPr>
                     <a:xfrm>
                       <a:off x="0" y="0"/>
-                      <a:ext cx="9251950" cy="3363595"/>
+                      <a:ext cx="9251950" cy="2033905"/>
                     </a:xfrm>
                     <a:prstGeom prst="rect">
                       <a:avLst/>
@@ -738,28 +720,22 @@
           <w:sz w:val="24"/>
           <w:lang w:eastAsia="ru-RU"/>
         </w:rPr>
-        <w:t xml:space="preserve">Выполните запрос к БД для выборки всех пользователей вашей организации по </w:t>
-      </w:r>
-      <w:r>
-        <w:rPr>
-          <w:sz w:val="24"/>
-          <w:lang w:val="en-US" w:eastAsia="ru-RU"/>
-        </w:rPr>
-        <w:t>id</w:t>
-      </w:r>
-      <w:r>
-        <w:rPr>
-          <w:sz w:val="24"/>
-          <w:lang w:eastAsia="ru-RU"/>
-        </w:rPr>
-        <w:t xml:space="preserve"> </w:t>
-      </w:r>
-      <w:r>
-        <w:rPr>
-          <w:sz w:val="24"/>
-          <w:lang w:eastAsia="ru-RU"/>
-        </w:rPr>
-        <w:t>организации. Выполните запрос к БД для выборки всех пользователей вашей организации по названию вашей организации.</w:t>
+        <w:lastRenderedPageBreak/>
+        <w:t xml:space="preserve">Выполните метод </w:t>
+      </w:r>
+      <w:r>
+        <w:rPr>
+          <w:sz w:val="24"/>
+          <w:lang w:eastAsia="ru-RU"/>
+        </w:rPr>
+        <w:t>получения списка пользователей организации(департамента)</w:t>
+      </w:r>
+      <w:r>
+        <w:rPr>
+          <w:sz w:val="24"/>
+          <w:lang w:eastAsia="ru-RU"/>
+        </w:rPr>
+        <w:t xml:space="preserve"> для вашей организации. Убедитесь в наличии в списке вашего пользователя.</w:t>
       </w:r>
     </w:p>
     <w:p>
@@ -775,10 +751,10 @@
           <w:lang w:eastAsia="ru-RU"/>
         </w:rPr>
         <w:drawing>
-          <wp:inline distT="0" distB="0" distL="0" distR="0" wp14:anchorId="392E3C7C" wp14:editId="12727040">
-            <wp:extent cx="9251950" cy="1941195"/>
-            <wp:effectExtent l="0" t="0" r="6350" b="1905"/>
-            <wp:docPr id="9" name="Рисунок 9"/>
+          <wp:inline distT="0" distB="0" distL="0" distR="0" wp14:anchorId="410A4E1C" wp14:editId="40A2C5CA">
+            <wp:extent cx="9251950" cy="3363595"/>
+            <wp:effectExtent l="0" t="0" r="6350" b="8255"/>
+            <wp:docPr id="8" name="Рисунок 8"/>
             <wp:cNvGraphicFramePr>
               <a:graphicFrameLocks xmlns:a="http://schemas.openxmlformats.org/drawingml/2006/main" noChangeAspect="1"/>
             </wp:cNvGraphicFramePr>
@@ -798,7 +774,7 @@
                   <pic:spPr>
                     <a:xfrm>
                       <a:off x="0" y="0"/>
-                      <a:ext cx="9251950" cy="1941195"/>
+                      <a:ext cx="9251950" cy="3363595"/>
                     </a:xfrm>
                     <a:prstGeom prst="rect">
                       <a:avLst/>
@@ -813,6 +789,47 @@
     </w:p>
     <w:p>
       <w:pPr>
+        <w:pStyle w:val="a3"/>
+        <w:numPr>
+          <w:ilvl w:val="0"/>
+          <w:numId w:val="1"/>
+        </w:numPr>
+        <w:rPr>
+          <w:sz w:val="24"/>
+          <w:lang w:eastAsia="ru-RU"/>
+        </w:rPr>
+      </w:pPr>
+      <w:r>
+        <w:rPr>
+          <w:sz w:val="24"/>
+          <w:lang w:eastAsia="ru-RU"/>
+        </w:rPr>
+        <w:t xml:space="preserve">Выполните запрос к БД для выборки всех пользователей вашей организации по </w:t>
+      </w:r>
+      <w:r>
+        <w:rPr>
+          <w:sz w:val="24"/>
+          <w:lang w:val="en-US" w:eastAsia="ru-RU"/>
+        </w:rPr>
+        <w:t>id</w:t>
+      </w:r>
+      <w:r>
+        <w:rPr>
+          <w:sz w:val="24"/>
+          <w:lang w:eastAsia="ru-RU"/>
+        </w:rPr>
+        <w:t xml:space="preserve"> </w:t>
+      </w:r>
+      <w:r>
+        <w:rPr>
+          <w:sz w:val="24"/>
+          <w:lang w:eastAsia="ru-RU"/>
+        </w:rPr>
+        <w:t>организации. Выполните запрос к БД для выборки всех пользователей вашей организации по названию вашей организации.</w:t>
+      </w:r>
+    </w:p>
+    <w:p>
+      <w:pPr>
         <w:rPr>
           <w:sz w:val="24"/>
           <w:lang w:eastAsia="ru-RU"/>
@@ -825,10 +842,10 @@
         </w:rPr>
         <w:lastRenderedPageBreak/>
         <w:drawing>
-          <wp:inline distT="0" distB="0" distL="0" distR="0" wp14:anchorId="62ED7CEE" wp14:editId="6FD2200D">
-            <wp:extent cx="9251950" cy="1475105"/>
-            <wp:effectExtent l="0" t="0" r="6350" b="0"/>
-            <wp:docPr id="10" name="Рисунок 10"/>
+          <wp:inline distT="0" distB="0" distL="0" distR="0" wp14:anchorId="392E3C7C" wp14:editId="12727040">
+            <wp:extent cx="9251950" cy="1941195"/>
+            <wp:effectExtent l="0" t="0" r="6350" b="1905"/>
+            <wp:docPr id="9" name="Рисунок 9"/>
             <wp:cNvGraphicFramePr>
               <a:graphicFrameLocks xmlns:a="http://schemas.openxmlformats.org/drawingml/2006/main" noChangeAspect="1"/>
             </wp:cNvGraphicFramePr>
@@ -848,7 +865,7 @@
                   <pic:spPr>
                     <a:xfrm>
                       <a:off x="0" y="0"/>
-                      <a:ext cx="9251950" cy="1475105"/>
+                      <a:ext cx="9251950" cy="1941195"/>
                     </a:xfrm>
                     <a:prstGeom prst="rect">
                       <a:avLst/>
@@ -863,56 +880,22 @@
     </w:p>
     <w:p>
       <w:pPr>
-        <w:pStyle w:val="a3"/>
-        <w:numPr>
-          <w:ilvl w:val="0"/>
-          <w:numId w:val="1"/>
-        </w:numPr>
-        <w:rPr>
-          <w:sz w:val="24"/>
-          <w:lang w:eastAsia="ru-RU"/>
-        </w:rPr>
-      </w:pPr>
-      <w:r>
-        <w:rPr>
-          <w:sz w:val="24"/>
-          <w:lang w:eastAsia="ru-RU"/>
-        </w:rPr>
-        <w:t xml:space="preserve">Выполните метод удаления вашего пользователя с помощью </w:t>
-      </w:r>
-      <w:r>
-        <w:rPr>
-          <w:sz w:val="24"/>
-          <w:lang w:val="en-US" w:eastAsia="ru-RU"/>
-        </w:rPr>
-        <w:t>REST</w:t>
-      </w:r>
-      <w:r>
-        <w:rPr>
-          <w:sz w:val="24"/>
-          <w:lang w:eastAsia="ru-RU"/>
-        </w:rPr>
-        <w:t>-</w:t>
-      </w:r>
-      <w:r>
-        <w:rPr>
-          <w:sz w:val="24"/>
-          <w:lang w:eastAsia="ru-RU"/>
-        </w:rPr>
-        <w:t>запроса и убедитесь, что пользователь в БД отсутствует.</w:t>
-      </w:r>
-    </w:p>
-    <w:p>
+        <w:rPr>
+          <w:sz w:val="24"/>
+          <w:lang w:eastAsia="ru-RU"/>
+        </w:rPr>
+      </w:pPr>
+      <w:bookmarkStart w:id="0" w:name="_GoBack"/>
       <w:r>
         <w:rPr>
           <w:noProof/>
           <w:lang w:eastAsia="ru-RU"/>
         </w:rPr>
         <w:drawing>
-          <wp:inline distT="0" distB="0" distL="0" distR="0" wp14:anchorId="00D18A69" wp14:editId="78723C4C">
-            <wp:extent cx="9251950" cy="1363345"/>
-            <wp:effectExtent l="0" t="0" r="6350" b="8255"/>
-            <wp:docPr id="11" name="Рисунок 11"/>
+          <wp:inline distT="0" distB="0" distL="0" distR="0" wp14:anchorId="62ED7CEE" wp14:editId="6FD2200D">
+            <wp:extent cx="9251950" cy="1475105"/>
+            <wp:effectExtent l="0" t="0" r="6350" b="0"/>
+            <wp:docPr id="10" name="Рисунок 10"/>
             <wp:cNvGraphicFramePr>
               <a:graphicFrameLocks xmlns:a="http://schemas.openxmlformats.org/drawingml/2006/main" noChangeAspect="1"/>
             </wp:cNvGraphicFramePr>
@@ -932,7 +915,7 @@
                   <pic:spPr>
                     <a:xfrm>
                       <a:off x="0" y="0"/>
-                      <a:ext cx="9251950" cy="1363345"/>
+                      <a:ext cx="9251950" cy="1475105"/>
                     </a:xfrm>
                     <a:prstGeom prst="rect">
                       <a:avLst/>
@@ -944,24 +927,61 @@
           </wp:inline>
         </w:drawing>
       </w:r>
+      <w:bookmarkEnd w:id="0"/>
+    </w:p>
+    <w:p>
+      <w:pPr>
+        <w:pStyle w:val="a3"/>
+        <w:numPr>
+          <w:ilvl w:val="0"/>
+          <w:numId w:val="1"/>
+        </w:numPr>
+        <w:rPr>
+          <w:sz w:val="24"/>
+          <w:lang w:eastAsia="ru-RU"/>
+        </w:rPr>
+      </w:pPr>
+      <w:r>
+        <w:rPr>
+          <w:sz w:val="24"/>
+          <w:lang w:eastAsia="ru-RU"/>
+        </w:rPr>
+        <w:t xml:space="preserve">Выполните метод удаления вашего пользователя с помощью </w:t>
+      </w:r>
+      <w:r>
+        <w:rPr>
+          <w:sz w:val="24"/>
+          <w:lang w:val="en-US" w:eastAsia="ru-RU"/>
+        </w:rPr>
+        <w:t>REST</w:t>
+      </w:r>
+      <w:r>
+        <w:rPr>
+          <w:sz w:val="24"/>
+          <w:lang w:eastAsia="ru-RU"/>
+        </w:rPr>
+        <w:t>-</w:t>
+      </w:r>
+      <w:r>
+        <w:rPr>
+          <w:sz w:val="24"/>
+          <w:lang w:eastAsia="ru-RU"/>
+        </w:rPr>
+        <w:t>запроса и убедитесь, что пользователь в БД отсутствует.</w:t>
+      </w:r>
+    </w:p>
+    <w:p>
       <w:r>
         <w:rPr>
           <w:noProof/>
           <w:lang w:eastAsia="ru-RU"/>
         </w:rPr>
-        <w:t xml:space="preserve"> </w:t>
-      </w:r>
-      <w:bookmarkStart w:id="0" w:name="_GoBack"/>
-      <w:r>
-        <w:rPr>
-          <w:noProof/>
-          <w:lang w:eastAsia="ru-RU"/>
-        </w:rPr>
+        <w:lastRenderedPageBreak/>
         <w:drawing>
-          <wp:inline distT="0" distB="0" distL="0" distR="0" wp14:anchorId="08F395EA" wp14:editId="187107A1">
-            <wp:extent cx="7402982" cy="2149253"/>
-            <wp:effectExtent l="0" t="0" r="7620" b="3810"/>
-            <wp:docPr id="12" name="Рисунок 12"/>
+          <wp:inline distT="0" distB="0" distL="0" distR="0" wp14:anchorId="00D18A69" wp14:editId="78723C4C">
+            <wp:extent cx="9251950" cy="1363345"/>
+            <wp:effectExtent l="0" t="0" r="6350" b="8255"/>
+            <wp:docPr id="11" name="Рисунок 11"/>
             <wp:cNvGraphicFramePr>
               <a:graphicFrameLocks xmlns:a="http://schemas.openxmlformats.org/drawingml/2006/main" noChangeAspect="1"/>
             </wp:cNvGraphicFramePr>
@@ -981,6 +1001,54 @@
                   <pic:spPr>
                     <a:xfrm>
                       <a:off x="0" y="0"/>
+                      <a:ext cx="9251950" cy="1363345"/>
+                    </a:xfrm>
+                    <a:prstGeom prst="rect">
+                      <a:avLst/>
+                    </a:prstGeom>
+                  </pic:spPr>
+                </pic:pic>
+              </a:graphicData>
+            </a:graphic>
+          </wp:inline>
+        </w:drawing>
+      </w:r>
+      <w:r>
+        <w:rPr>
+          <w:noProof/>
+          <w:lang w:eastAsia="ru-RU"/>
+        </w:rPr>
+        <w:t xml:space="preserve"> </w:t>
+      </w:r>
+      <w:r>
+        <w:rPr>
+          <w:noProof/>
+          <w:lang w:eastAsia="ru-RU"/>
+        </w:rPr>
+        <w:drawing>
+          <wp:inline distT="0" distB="0" distL="0" distR="0" wp14:anchorId="08F395EA" wp14:editId="187107A1">
+            <wp:extent cx="7402982" cy="2149253"/>
+            <wp:effectExtent l="0" t="0" r="7620" b="3810"/>
+            <wp:docPr id="12" name="Рисунок 12"/>
+            <wp:cNvGraphicFramePr>
+              <a:graphicFrameLocks xmlns:a="http://schemas.openxmlformats.org/drawingml/2006/main" noChangeAspect="1"/>
+            </wp:cNvGraphicFramePr>
+            <a:graphic xmlns:a="http://schemas.openxmlformats.org/drawingml/2006/main">
+              <a:graphicData uri="http://schemas.openxmlformats.org/drawingml/2006/picture">
+                <pic:pic xmlns:pic="http://schemas.openxmlformats.org/drawingml/2006/picture">
+                  <pic:nvPicPr>
+                    <pic:cNvPr id="1" name=""/>
+                    <pic:cNvPicPr/>
+                  </pic:nvPicPr>
+                  <pic:blipFill>
+                    <a:blip r:embed="rId18"/>
+                    <a:stretch>
+                      <a:fillRect/>
+                    </a:stretch>
+                  </pic:blipFill>
+                  <pic:spPr>
+                    <a:xfrm>
+                      <a:off x="0" y="0"/>
                       <a:ext cx="7414819" cy="2152690"/>
                     </a:xfrm>
                     <a:prstGeom prst="rect">
@@ -993,7 +1061,6 @@
           </wp:inline>
         </w:drawing>
       </w:r>
-      <w:bookmarkEnd w:id="0"/>
     </w:p>
     <w:sectPr>
       <w:pgSz w:w="16838" w:h="11906" w:orient="landscape"/>
@@ -1804,7 +1871,7 @@
 </file>
 
 <file path=customXml/itemProps1.xml><?xml version="1.0" encoding="utf-8"?>
-<ds:datastoreItem xmlns:ds="http://schemas.openxmlformats.org/officeDocument/2006/customXml" ds:itemID="{B39FEF31-C2B1-449D-8827-F64C2681E84A}">
+<ds:datastoreItem xmlns:ds="http://schemas.openxmlformats.org/officeDocument/2006/customXml" ds:itemID="{D7DAB226-8209-4616-81C8-8214F70537AC}">
   <ds:schemaRefs>
     <ds:schemaRef ds:uri="http://schemas.openxmlformats.org/officeDocument/2006/bibliography"/>
   </ds:schemaRefs>

</xml_diff>